<commit_message>
Solving rec, Max-min heap, Hash functions, Binary
</commit_message>
<xml_diff>
--- a/alg/Algorithms and Data Structures.docx
+++ b/alg/Algorithms and Data Structures.docx
@@ -3498,21 +3498,7 @@
         <w:rPr>
           <w:lang w:val="en-US"/>
         </w:rPr>
-        <w:t xml:space="preserve">In the </w:t>
-      </w:r>
-      <w:proofErr w:type="gramStart"/>
-      <w:r>
-        <w:rPr>
-          <w:lang w:val="en-US"/>
-        </w:rPr>
-        <w:t>worst case</w:t>
-      </w:r>
-      <w:proofErr w:type="gramEnd"/>
-      <w:r>
-        <w:rPr>
-          <w:lang w:val="en-US"/>
-        </w:rPr>
-        <w:t xml:space="preserve"> analysis, we calculate upper bound - O(f(n)) on running time of an algorithm. </w:t>
+        <w:t>In the worst case analysis, we calculate upper bound - O(f(n)) on running time of an algorithm. </w:t>
       </w:r>
     </w:p>
     <w:p>
@@ -3657,7 +3643,6 @@
         <w:t xml:space="preserve"> compare it with all the elements of </w:t>
       </w:r>
       <w:proofErr w:type="spellStart"/>
-      <w:proofErr w:type="gramStart"/>
       <w:r>
         <w:rPr>
           <w:lang w:val="en-US"/>
@@ -3669,14 +3654,7 @@
         <w:rPr>
           <w:lang w:val="en-US"/>
         </w:rPr>
-        <w:t>[</w:t>
-      </w:r>
-      <w:proofErr w:type="gramEnd"/>
-      <w:r>
-        <w:rPr>
-          <w:lang w:val="en-US"/>
-        </w:rPr>
-        <w:t>] one by one.</w:t>
+        <w:t>[] one by one.</w:t>
       </w:r>
       <w:r>
         <w:rPr>
@@ -3737,28 +3715,13 @@
           <w:rStyle w:val="katex-mathml"/>
           <w:lang w:val="en-US"/>
         </w:rPr>
-        <w:t>(f(n</w:t>
-      </w:r>
-      <w:proofErr w:type="gramStart"/>
-      <w:r>
-        <w:rPr>
-          <w:rStyle w:val="katex-mathml"/>
-          <w:lang w:val="en-US"/>
-        </w:rPr>
-        <w:t xml:space="preserve">)) </w:t>
-      </w:r>
-      <w:r>
-        <w:rPr>
-          <w:lang w:val="en-US"/>
-        </w:rPr>
-        <w:t xml:space="preserve"> on</w:t>
-      </w:r>
-      <w:proofErr w:type="gramEnd"/>
-      <w:r>
-        <w:rPr>
-          <w:lang w:val="en-US"/>
-        </w:rPr>
-        <w:t xml:space="preserve"> running time of an algorithm</w:t>
+        <w:t xml:space="preserve">(f(n)) </w:t>
+      </w:r>
+      <w:r>
+        <w:rPr>
+          <w:lang w:val="en-US"/>
+        </w:rPr>
+        <w:t xml:space="preserve"> on running time of an algorithm</w:t>
       </w:r>
       <w:r>
         <w:rPr>
@@ -3832,7 +3795,6 @@
         </w:rPr>
         <w:t xml:space="preserve">The number of operations in the best case is constant (not dependent on n). So time complexity in the best case would be </w:t>
       </w:r>
-      <w:proofErr w:type="gramStart"/>
       <w:r>
         <w:t>Θ</w:t>
       </w:r>
@@ -3840,14 +3802,7 @@
         <w:rPr>
           <w:lang w:val="en-US"/>
         </w:rPr>
-        <w:t>(</w:t>
-      </w:r>
-      <w:proofErr w:type="gramEnd"/>
-      <w:r>
-        <w:rPr>
-          <w:lang w:val="en-US"/>
-        </w:rPr>
-        <w:t>1)</w:t>
+        <w:t>(1)</w:t>
       </w:r>
     </w:p>
     <w:tbl>
@@ -4219,14 +4174,12 @@
                 <w:lang w:eastAsia="da-DK"/>
               </w:rPr>
             </w:pPr>
-            <w:proofErr w:type="gramStart"/>
             <w:r>
               <w:rPr>
                 <w:lang w:eastAsia="da-DK"/>
               </w:rPr>
               <w:t>O(</w:t>
             </w:r>
-            <w:proofErr w:type="gramEnd"/>
             <w:r>
               <w:rPr>
                 <w:i/>
@@ -4283,14 +4236,12 @@
                 <w:lang w:eastAsia="da-DK"/>
               </w:rPr>
             </w:pPr>
-            <w:proofErr w:type="gramStart"/>
             <w:r>
               <w:rPr>
                 <w:lang w:eastAsia="da-DK"/>
               </w:rPr>
               <w:t>O(</w:t>
             </w:r>
-            <w:proofErr w:type="gramEnd"/>
             <w:r>
               <w:rPr>
                 <w:i/>
@@ -4530,14 +4481,12 @@
                 <w:lang w:eastAsia="da-DK"/>
               </w:rPr>
             </w:pPr>
-            <w:proofErr w:type="gramStart"/>
             <w:r>
               <w:rPr>
                 <w:lang w:eastAsia="da-DK"/>
               </w:rPr>
               <w:t>O(</w:t>
             </w:r>
-            <w:proofErr w:type="gramEnd"/>
             <w:r>
               <w:rPr>
                 <w:i/>
@@ -4594,14 +4543,12 @@
                 <w:lang w:eastAsia="da-DK"/>
               </w:rPr>
             </w:pPr>
-            <w:proofErr w:type="gramStart"/>
             <w:r>
               <w:rPr>
                 <w:lang w:eastAsia="da-DK"/>
               </w:rPr>
               <w:t>O(</w:t>
             </w:r>
-            <w:proofErr w:type="gramEnd"/>
             <w:r>
               <w:rPr>
                 <w:i/>
@@ -4658,14 +4605,12 @@
                 <w:lang w:eastAsia="da-DK"/>
               </w:rPr>
             </w:pPr>
-            <w:proofErr w:type="gramStart"/>
             <w:r>
               <w:rPr>
                 <w:lang w:eastAsia="da-DK"/>
               </w:rPr>
               <w:t>O(</w:t>
             </w:r>
-            <w:proofErr w:type="gramEnd"/>
             <w:r>
               <w:rPr>
                 <w:i/>
@@ -4848,14 +4793,12 @@
                 <w:lang w:eastAsia="da-DK"/>
               </w:rPr>
             </w:pPr>
-            <w:proofErr w:type="gramStart"/>
             <w:r>
               <w:rPr>
                 <w:lang w:eastAsia="da-DK"/>
               </w:rPr>
               <w:t>O(</w:t>
             </w:r>
-            <w:proofErr w:type="gramEnd"/>
             <w:r>
               <w:rPr>
                 <w:i/>
@@ -4912,14 +4855,12 @@
                 <w:lang w:eastAsia="da-DK"/>
               </w:rPr>
             </w:pPr>
-            <w:proofErr w:type="gramStart"/>
             <w:r>
               <w:rPr>
                 <w:lang w:eastAsia="da-DK"/>
               </w:rPr>
               <w:t>O(</w:t>
             </w:r>
-            <w:proofErr w:type="gramEnd"/>
             <w:r>
               <w:rPr>
                 <w:i/>
@@ -4976,14 +4917,12 @@
                 <w:lang w:eastAsia="da-DK"/>
               </w:rPr>
             </w:pPr>
-            <w:proofErr w:type="gramStart"/>
             <w:r>
               <w:rPr>
                 <w:lang w:eastAsia="da-DK"/>
               </w:rPr>
               <w:t>O(</w:t>
             </w:r>
-            <w:proofErr w:type="gramEnd"/>
             <w:r>
               <w:rPr>
                 <w:i/>
@@ -5040,19 +4979,11 @@
                 <w:lang w:eastAsia="da-DK"/>
               </w:rPr>
             </w:pPr>
-            <w:proofErr w:type="gramStart"/>
-            <w:r>
-              <w:rPr>
-                <w:lang w:eastAsia="da-DK"/>
-              </w:rPr>
-              <w:t>O(</w:t>
-            </w:r>
-            <w:proofErr w:type="gramEnd"/>
-            <w:r>
-              <w:rPr>
-                <w:lang w:eastAsia="da-DK"/>
-              </w:rPr>
-              <w:t>1)</w:t>
+            <w:r>
+              <w:rPr>
+                <w:lang w:eastAsia="da-DK"/>
+              </w:rPr>
+              <w:t>O(1)</w:t>
             </w:r>
           </w:p>
         </w:tc>
@@ -5208,14 +5139,12 @@
                 <w:lang w:eastAsia="da-DK"/>
               </w:rPr>
             </w:pPr>
-            <w:proofErr w:type="gramStart"/>
             <w:r>
               <w:rPr>
                 <w:lang w:eastAsia="da-DK"/>
               </w:rPr>
               <w:t>O(</w:t>
             </w:r>
-            <w:proofErr w:type="gramEnd"/>
             <w:r>
               <w:rPr>
                 <w:i/>
@@ -5272,14 +5201,12 @@
                 <w:lang w:eastAsia="da-DK"/>
               </w:rPr>
             </w:pPr>
-            <w:proofErr w:type="gramStart"/>
             <w:r>
               <w:rPr>
                 <w:lang w:eastAsia="da-DK"/>
               </w:rPr>
               <w:t>O(</w:t>
             </w:r>
-            <w:proofErr w:type="gramEnd"/>
             <w:r>
               <w:rPr>
                 <w:i/>
@@ -5336,19 +5263,11 @@
                 <w:lang w:eastAsia="da-DK"/>
               </w:rPr>
             </w:pPr>
-            <w:proofErr w:type="gramStart"/>
-            <w:r>
-              <w:rPr>
-                <w:lang w:eastAsia="da-DK"/>
-              </w:rPr>
-              <w:t>O(</w:t>
-            </w:r>
-            <w:proofErr w:type="gramEnd"/>
-            <w:r>
-              <w:rPr>
-                <w:lang w:eastAsia="da-DK"/>
-              </w:rPr>
-              <w:t>1)</w:t>
+            <w:r>
+              <w:rPr>
+                <w:lang w:eastAsia="da-DK"/>
+              </w:rPr>
+              <w:t>O(1)</w:t>
             </w:r>
           </w:p>
         </w:tc>
@@ -5618,19 +5537,11 @@
                 <w:lang w:eastAsia="da-DK"/>
               </w:rPr>
             </w:pPr>
-            <w:proofErr w:type="gramStart"/>
-            <w:r>
-              <w:rPr>
-                <w:lang w:eastAsia="da-DK"/>
-              </w:rPr>
-              <w:t>O(</w:t>
-            </w:r>
-            <w:proofErr w:type="gramEnd"/>
-            <w:r>
-              <w:rPr>
-                <w:lang w:eastAsia="da-DK"/>
-              </w:rPr>
-              <w:t>1)</w:t>
+            <w:r>
+              <w:rPr>
+                <w:lang w:eastAsia="da-DK"/>
+              </w:rPr>
+              <w:t>O(1)</w:t>
             </w:r>
           </w:p>
         </w:tc>
@@ -5900,19 +5811,11 @@
                 <w:lang w:eastAsia="da-DK"/>
               </w:rPr>
             </w:pPr>
-            <w:proofErr w:type="gramStart"/>
-            <w:r>
-              <w:rPr>
-                <w:lang w:eastAsia="da-DK"/>
-              </w:rPr>
-              <w:t>O(</w:t>
-            </w:r>
-            <w:proofErr w:type="gramEnd"/>
-            <w:r>
-              <w:rPr>
-                <w:lang w:eastAsia="da-DK"/>
-              </w:rPr>
-              <w:t>1)</w:t>
+            <w:r>
+              <w:rPr>
+                <w:lang w:eastAsia="da-DK"/>
+              </w:rPr>
+              <w:t>O(1)</w:t>
             </w:r>
           </w:p>
         </w:tc>
@@ -6191,19 +6094,11 @@
                 <w:lang w:eastAsia="da-DK"/>
               </w:rPr>
             </w:pPr>
-            <w:proofErr w:type="gramStart"/>
-            <w:r>
-              <w:rPr>
-                <w:lang w:eastAsia="da-DK"/>
-              </w:rPr>
-              <w:t>O(</w:t>
-            </w:r>
-            <w:proofErr w:type="gramEnd"/>
-            <w:r>
-              <w:rPr>
-                <w:lang w:eastAsia="da-DK"/>
-              </w:rPr>
-              <w:t>1)</w:t>
+            <w:r>
+              <w:rPr>
+                <w:lang w:eastAsia="da-DK"/>
+              </w:rPr>
+              <w:t>O(1)</w:t>
             </w:r>
           </w:p>
         </w:tc>
@@ -6359,14 +6254,12 @@
                 <w:lang w:eastAsia="da-DK"/>
               </w:rPr>
             </w:pPr>
-            <w:proofErr w:type="gramStart"/>
             <w:r>
               <w:rPr>
                 <w:lang w:eastAsia="da-DK"/>
               </w:rPr>
               <w:t>O(</w:t>
             </w:r>
-            <w:proofErr w:type="gramEnd"/>
             <w:r>
               <w:rPr>
                 <w:i/>
@@ -6423,19 +6316,11 @@
                 <w:lang w:eastAsia="da-DK"/>
               </w:rPr>
             </w:pPr>
-            <w:proofErr w:type="gramStart"/>
-            <w:r>
-              <w:rPr>
-                <w:lang w:eastAsia="da-DK"/>
-              </w:rPr>
-              <w:t>O(</w:t>
-            </w:r>
-            <w:proofErr w:type="gramEnd"/>
-            <w:r>
-              <w:rPr>
-                <w:lang w:eastAsia="da-DK"/>
-              </w:rPr>
-              <w:t>∞)</w:t>
+            <w:r>
+              <w:rPr>
+                <w:lang w:eastAsia="da-DK"/>
+              </w:rPr>
+              <w:t>O(∞)</w:t>
             </w:r>
           </w:p>
         </w:tc>
@@ -6465,19 +6350,11 @@
                 <w:lang w:eastAsia="da-DK"/>
               </w:rPr>
             </w:pPr>
-            <w:proofErr w:type="gramStart"/>
-            <w:r>
-              <w:rPr>
-                <w:lang w:eastAsia="da-DK"/>
-              </w:rPr>
-              <w:t>O(</w:t>
-            </w:r>
-            <w:proofErr w:type="gramEnd"/>
-            <w:r>
-              <w:rPr>
-                <w:lang w:eastAsia="da-DK"/>
-              </w:rPr>
-              <w:t>1)</w:t>
+            <w:r>
+              <w:rPr>
+                <w:lang w:eastAsia="da-DK"/>
+              </w:rPr>
+              <w:t>O(1)</w:t>
             </w:r>
           </w:p>
         </w:tc>
@@ -6790,6 +6667,7 @@
         <w:rPr>
           <w:lang w:val="en-US"/>
         </w:rPr>
+        <w:lastRenderedPageBreak/>
         <w:t xml:space="preserve">Big-Theta - </w:t>
       </w:r>
       <w:r>
@@ -6854,29 +6732,14 @@
         <w:rPr>
           <w:lang w:val="en-US"/>
         </w:rPr>
-        <w:t>(n</w:t>
-      </w:r>
-      <w:proofErr w:type="gramStart"/>
-      <w:r>
-        <w:rPr>
-          <w:lang w:val="en-US"/>
-        </w:rPr>
-        <w:t>)</w:t>
+        <w:t>(n)</w:t>
       </w:r>
       <w:r>
         <w:rPr>
           <w:shd w:val="clear" w:color="auto" w:fill="FFFFFF"/>
           <w:lang w:val="en-US"/>
         </w:rPr>
-        <w:t xml:space="preserve"> ,</w:t>
-      </w:r>
-      <w:proofErr w:type="gramEnd"/>
-      <w:r>
-        <w:rPr>
-          <w:shd w:val="clear" w:color="auto" w:fill="FFFFFF"/>
-          <w:lang w:val="en-US"/>
-        </w:rPr>
-        <w:t xml:space="preserve"> </w:t>
+        <w:t xml:space="preserve"> , </w:t>
       </w:r>
       <w:r>
         <w:rPr>
@@ -7247,19 +7110,11 @@
           <w:lang w:val="en-US"/>
         </w:rPr>
       </w:pPr>
-      <w:proofErr w:type="gramStart"/>
-      <w:r>
-        <w:rPr>
-          <w:lang w:val="en-US"/>
-        </w:rPr>
-        <w:t>As long as</w:t>
-      </w:r>
-      <w:proofErr w:type="gramEnd"/>
-      <w:r>
-        <w:rPr>
-          <w:lang w:val="en-US"/>
-        </w:rPr>
-        <w:t xml:space="preserve"> these constants </w:t>
+      <w:r>
+        <w:rPr>
+          <w:lang w:val="en-US"/>
+        </w:rPr>
+        <w:t xml:space="preserve">As long as these constants </w:t>
       </w:r>
       <w:r>
         <w:rPr>
@@ -7341,13 +7196,19 @@
         <w:rPr>
           <w:lang w:val="en-US"/>
         </w:rPr>
-        <w:t xml:space="preserve"> notation, you u</w:t>
-      </w:r>
-      <w:r>
-        <w:rPr>
-          <w:lang w:val="en-US"/>
-        </w:rPr>
-        <w:t xml:space="preserve">se the constants and can therefore just say </w:t>
+        <w:t xml:space="preserve"> notation, you </w:t>
+      </w:r>
+      <w:r>
+        <w:rPr>
+          <w:lang w:val="en-US"/>
+        </w:rPr>
+        <w:t>remove</w:t>
+      </w:r>
+      <w:r>
+        <w:rPr>
+          <w:lang w:val="en-US"/>
+        </w:rPr>
+        <w:t xml:space="preserve"> the constants and can therefore just say </w:t>
       </w:r>
       <w:r>
         <w:t>Θ</w:t>
@@ -7786,6 +7647,7 @@
         <w:pStyle w:val="Overskrift4"/>
       </w:pPr>
       <w:r>
+        <w:lastRenderedPageBreak/>
         <w:t>big-Omega -</w:t>
       </w:r>
       <w:r>
@@ -8134,18 +7996,9 @@
           <w:rStyle w:val="Overskrift3Tegn"/>
           <w:lang w:val="en-US"/>
         </w:rPr>
-        <w:t xml:space="preserve">Properties of Asymptotic </w:t>
-      </w:r>
-      <w:proofErr w:type="gramStart"/>
-      <w:r>
-        <w:rPr>
-          <w:rStyle w:val="Overskrift3Tegn"/>
-          <w:lang w:val="en-US"/>
-        </w:rPr>
-        <w:t>Notations :</w:t>
+        <w:t>Properties of Asymptotic Notations :</w:t>
       </w:r>
       <w:bookmarkEnd w:id="6"/>
-      <w:proofErr w:type="gramEnd"/>
       <w:r>
         <w:rPr>
           <w:rStyle w:val="Overskrift3Tegn"/>
@@ -8173,549 +8026,618 @@
           <w:bdr w:val="none" w:sz="0" w:space="0" w:color="auto" w:frame="1"/>
           <w:lang w:eastAsia="da-DK"/>
         </w:rPr>
-        <w:t xml:space="preserve">General </w:t>
-      </w:r>
-      <w:proofErr w:type="gramStart"/>
+        <w:t>General Properties :</w:t>
+      </w:r>
+    </w:p>
+    <w:p>
+      <w:pPr>
+        <w:pStyle w:val="Ingenafstand"/>
+        <w:rPr>
+          <w:lang w:val="en-US" w:eastAsia="da-DK"/>
+        </w:rPr>
+      </w:pPr>
+      <w:r>
+        <w:rPr>
+          <w:lang w:val="en-US" w:eastAsia="da-DK"/>
+        </w:rPr>
+        <w:t>If f(n) is O(g(n)) then a*f(n) is also O(g(n)) ; where a is a constant.</w:t>
+      </w:r>
+    </w:p>
+    <w:p>
+      <w:pPr>
+        <w:pStyle w:val="Ingenafstand"/>
+        <w:rPr>
+          <w:lang w:val="en-US" w:eastAsia="da-DK"/>
+        </w:rPr>
+      </w:pPr>
+      <w:r>
+        <w:rPr>
+          <w:b/>
+          <w:bCs/>
+          <w:lang w:val="en-US" w:eastAsia="da-DK"/>
+        </w:rPr>
+        <w:t>Example</w:t>
+      </w:r>
+      <w:r>
+        <w:rPr>
+          <w:lang w:val="en-US" w:eastAsia="da-DK"/>
+        </w:rPr>
+        <w:t>: f(n) = 2n²+5 is O(n²)</w:t>
+      </w:r>
+      <w:r>
+        <w:rPr>
+          <w:lang w:val="en-US" w:eastAsia="da-DK"/>
+        </w:rPr>
+        <w:br/>
+      </w:r>
+      <w:r>
+        <w:rPr>
+          <w:b/>
+          <w:bCs/>
+          <w:lang w:val="en-US" w:eastAsia="da-DK"/>
+        </w:rPr>
+        <w:t>then</w:t>
+      </w:r>
+      <w:r>
+        <w:rPr>
+          <w:lang w:val="en-US" w:eastAsia="da-DK"/>
+        </w:rPr>
+        <w:t xml:space="preserve"> 7*f(n) = 7(2n²+5)</w:t>
+      </w:r>
+      <w:r>
+        <w:rPr>
+          <w:lang w:val="en-US" w:eastAsia="da-DK"/>
+        </w:rPr>
+        <w:br/>
+        <w:t>= 14n²+35 is also O(n²)</w:t>
+      </w:r>
+    </w:p>
+    <w:p>
+      <w:pPr>
+        <w:pStyle w:val="Ingenafstand"/>
+        <w:rPr>
+          <w:lang w:val="en-US" w:eastAsia="da-DK"/>
+        </w:rPr>
+      </w:pPr>
+      <w:r>
+        <w:rPr>
+          <w:lang w:val="en-US" w:eastAsia="da-DK"/>
+        </w:rPr>
+        <w:t xml:space="preserve">Similarly this property satisfies for both </w:t>
+      </w:r>
+      <w:r>
+        <w:rPr>
+          <w:lang w:eastAsia="da-DK"/>
+        </w:rPr>
+        <w:t>Θ</w:t>
+      </w:r>
+      <w:r>
+        <w:rPr>
+          <w:lang w:val="en-US" w:eastAsia="da-DK"/>
+        </w:rPr>
+        <w:t xml:space="preserve"> and </w:t>
+      </w:r>
+      <w:r>
+        <w:rPr>
+          <w:lang w:eastAsia="da-DK"/>
+        </w:rPr>
+        <w:t>Ω</w:t>
+      </w:r>
+      <w:r>
+        <w:rPr>
+          <w:lang w:val="en-US" w:eastAsia="da-DK"/>
+        </w:rPr>
+        <w:t xml:space="preserve"> notation.</w:t>
+      </w:r>
+      <w:r>
+        <w:rPr>
+          <w:lang w:val="en-US" w:eastAsia="da-DK"/>
+        </w:rPr>
+        <w:br/>
+        <w:t>We can say</w:t>
+      </w:r>
+      <w:r>
+        <w:rPr>
+          <w:lang w:val="en-US" w:eastAsia="da-DK"/>
+        </w:rPr>
+        <w:br/>
+        <w:t xml:space="preserve">If f(n) is </w:t>
+      </w:r>
+      <w:r>
+        <w:rPr>
+          <w:lang w:eastAsia="da-DK"/>
+        </w:rPr>
+        <w:t>Θ</w:t>
+      </w:r>
+      <w:r>
+        <w:rPr>
+          <w:lang w:val="en-US" w:eastAsia="da-DK"/>
+        </w:rPr>
+        <w:t xml:space="preserve">(g(n)) then a*f(n) is also </w:t>
+      </w:r>
+      <w:r>
+        <w:rPr>
+          <w:lang w:eastAsia="da-DK"/>
+        </w:rPr>
+        <w:t>Θ</w:t>
+      </w:r>
+      <w:r>
+        <w:rPr>
+          <w:lang w:val="en-US" w:eastAsia="da-DK"/>
+        </w:rPr>
+        <w:t>(g(n)) ; where a is a constant.</w:t>
+      </w:r>
+      <w:r>
+        <w:rPr>
+          <w:lang w:val="en-US" w:eastAsia="da-DK"/>
+        </w:rPr>
+        <w:br/>
+        <w:t xml:space="preserve">If f(n) is </w:t>
+      </w:r>
+      <w:r>
+        <w:rPr>
+          <w:lang w:eastAsia="da-DK"/>
+        </w:rPr>
+        <w:t>Ω</w:t>
+      </w:r>
+      <w:r>
+        <w:rPr>
+          <w:lang w:val="en-US" w:eastAsia="da-DK"/>
+        </w:rPr>
+        <w:t xml:space="preserve"> (g(n)) then a*f(n) is also </w:t>
+      </w:r>
+      <w:r>
+        <w:rPr>
+          <w:lang w:eastAsia="da-DK"/>
+        </w:rPr>
+        <w:t>Ω</w:t>
+      </w:r>
+      <w:r>
+        <w:rPr>
+          <w:lang w:val="en-US" w:eastAsia="da-DK"/>
+        </w:rPr>
+        <w:t xml:space="preserve"> (g(n)) ; where a is a constant.</w:t>
+      </w:r>
+    </w:p>
+    <w:p>
+      <w:pPr>
+        <w:pStyle w:val="Overskrift4"/>
+        <w:rPr>
+          <w:rFonts w:eastAsia="Times New Roman"/>
+          <w:lang w:eastAsia="da-DK"/>
+        </w:rPr>
+      </w:pPr>
+      <w:proofErr w:type="spellStart"/>
       <w:r>
         <w:rPr>
           <w:rFonts w:eastAsia="Times New Roman"/>
           <w:bdr w:val="none" w:sz="0" w:space="0" w:color="auto" w:frame="1"/>
           <w:lang w:eastAsia="da-DK"/>
         </w:rPr>
-        <w:t>Properties :</w:t>
-      </w:r>
-      <w:proofErr w:type="gramEnd"/>
-    </w:p>
-    <w:p>
-      <w:pPr>
-        <w:pStyle w:val="Ingenafstand"/>
-        <w:rPr>
-          <w:lang w:val="en-US" w:eastAsia="da-DK"/>
-        </w:rPr>
-      </w:pPr>
-      <w:r>
-        <w:rPr>
-          <w:lang w:val="en-US" w:eastAsia="da-DK"/>
-        </w:rPr>
-        <w:t>If f(n) is O(g(n)) then a*f(n) is also O(g(n)</w:t>
-      </w:r>
-      <w:proofErr w:type="gramStart"/>
-      <w:r>
-        <w:rPr>
-          <w:lang w:val="en-US" w:eastAsia="da-DK"/>
-        </w:rPr>
-        <w:t>) ;</w:t>
-      </w:r>
-      <w:proofErr w:type="gramEnd"/>
-      <w:r>
-        <w:rPr>
-          <w:lang w:val="en-US" w:eastAsia="da-DK"/>
-        </w:rPr>
-        <w:t xml:space="preserve"> where a is a constant.</w:t>
-      </w:r>
-    </w:p>
-    <w:p>
-      <w:pPr>
-        <w:pStyle w:val="Ingenafstand"/>
-        <w:rPr>
-          <w:lang w:val="en-US" w:eastAsia="da-DK"/>
-        </w:rPr>
-      </w:pPr>
-      <w:r>
-        <w:rPr>
-          <w:b/>
-          <w:bCs/>
-          <w:lang w:val="en-US" w:eastAsia="da-DK"/>
-        </w:rPr>
-        <w:t>Example</w:t>
-      </w:r>
-      <w:r>
-        <w:rPr>
-          <w:lang w:val="en-US" w:eastAsia="da-DK"/>
-        </w:rPr>
-        <w:t>: f(n) = 2n²+5 is O(n²)</w:t>
-      </w:r>
-      <w:r>
-        <w:rPr>
-          <w:lang w:val="en-US" w:eastAsia="da-DK"/>
-        </w:rPr>
-        <w:br/>
-      </w:r>
-      <w:r>
-        <w:rPr>
-          <w:b/>
-          <w:bCs/>
-          <w:lang w:val="en-US" w:eastAsia="da-DK"/>
-        </w:rPr>
-        <w:t>then</w:t>
-      </w:r>
-      <w:r>
-        <w:rPr>
-          <w:lang w:val="en-US" w:eastAsia="da-DK"/>
-        </w:rPr>
-        <w:t xml:space="preserve"> 7*f(n) = 7(2n²+5)</w:t>
-      </w:r>
-      <w:r>
-        <w:rPr>
-          <w:lang w:val="en-US" w:eastAsia="da-DK"/>
-        </w:rPr>
-        <w:br/>
-        <w:t>= 14n²+35 is also O(n²)</w:t>
-      </w:r>
-    </w:p>
-    <w:p>
-      <w:pPr>
-        <w:pStyle w:val="Ingenafstand"/>
-        <w:rPr>
-          <w:lang w:val="en-US" w:eastAsia="da-DK"/>
-        </w:rPr>
-      </w:pPr>
-      <w:r>
-        <w:rPr>
-          <w:lang w:val="en-US" w:eastAsia="da-DK"/>
-        </w:rPr>
-        <w:t xml:space="preserve">Similarly this property satisfies for both </w:t>
-      </w:r>
-      <w:r>
-        <w:rPr>
-          <w:lang w:eastAsia="da-DK"/>
-        </w:rPr>
-        <w:t>Θ</w:t>
-      </w:r>
-      <w:r>
-        <w:rPr>
-          <w:lang w:val="en-US" w:eastAsia="da-DK"/>
-        </w:rPr>
-        <w:t xml:space="preserve"> and </w:t>
-      </w:r>
-      <w:r>
-        <w:rPr>
-          <w:lang w:eastAsia="da-DK"/>
-        </w:rPr>
-        <w:t>Ω</w:t>
-      </w:r>
-      <w:r>
-        <w:rPr>
-          <w:lang w:val="en-US" w:eastAsia="da-DK"/>
-        </w:rPr>
-        <w:t xml:space="preserve"> notation.</w:t>
-      </w:r>
-      <w:r>
-        <w:rPr>
-          <w:lang w:val="en-US" w:eastAsia="da-DK"/>
-        </w:rPr>
-        <w:br/>
-        <w:t>We can say</w:t>
-      </w:r>
-      <w:r>
-        <w:rPr>
-          <w:lang w:val="en-US" w:eastAsia="da-DK"/>
-        </w:rPr>
-        <w:br/>
-        <w:t xml:space="preserve">If f(n) is </w:t>
-      </w:r>
-      <w:r>
-        <w:rPr>
-          <w:lang w:eastAsia="da-DK"/>
-        </w:rPr>
-        <w:t>Θ</w:t>
-      </w:r>
-      <w:r>
-        <w:rPr>
-          <w:lang w:val="en-US" w:eastAsia="da-DK"/>
-        </w:rPr>
-        <w:t xml:space="preserve">(g(n)) then a*f(n) is also </w:t>
-      </w:r>
-      <w:r>
-        <w:rPr>
-          <w:lang w:eastAsia="da-DK"/>
-        </w:rPr>
-        <w:t>Θ</w:t>
-      </w:r>
-      <w:r>
-        <w:rPr>
-          <w:lang w:val="en-US" w:eastAsia="da-DK"/>
-        </w:rPr>
-        <w:t>(g(n)) ; where a is a constant.</w:t>
-      </w:r>
-      <w:r>
-        <w:rPr>
-          <w:lang w:val="en-US" w:eastAsia="da-DK"/>
-        </w:rPr>
-        <w:br/>
-        <w:t xml:space="preserve">If f(n) is </w:t>
-      </w:r>
-      <w:r>
-        <w:rPr>
-          <w:lang w:eastAsia="da-DK"/>
-        </w:rPr>
-        <w:t>Ω</w:t>
-      </w:r>
-      <w:r>
-        <w:rPr>
-          <w:lang w:val="en-US" w:eastAsia="da-DK"/>
-        </w:rPr>
-        <w:t xml:space="preserve"> (g(n)) then a*f(n) is also </w:t>
-      </w:r>
-      <w:r>
-        <w:rPr>
-          <w:lang w:eastAsia="da-DK"/>
-        </w:rPr>
-        <w:t>Ω</w:t>
-      </w:r>
-      <w:r>
-        <w:rPr>
-          <w:lang w:val="en-US" w:eastAsia="da-DK"/>
-        </w:rPr>
-        <w:t xml:space="preserve"> (g(n)) ; where a is a constant.</w:t>
-      </w:r>
-    </w:p>
-    <w:p>
-      <w:pPr>
-        <w:pStyle w:val="Overskrift4"/>
-        <w:rPr>
-          <w:rFonts w:eastAsia="Times New Roman"/>
-          <w:lang w:eastAsia="da-DK"/>
-        </w:rPr>
-      </w:pPr>
-      <w:proofErr w:type="spellStart"/>
+        <w:t>Reflexive</w:t>
+      </w:r>
+      <w:proofErr w:type="spellEnd"/>
       <w:r>
         <w:rPr>
           <w:rFonts w:eastAsia="Times New Roman"/>
           <w:bdr w:val="none" w:sz="0" w:space="0" w:color="auto" w:frame="1"/>
           <w:lang w:eastAsia="da-DK"/>
         </w:rPr>
-        <w:t>Reflexive</w:t>
+        <w:t xml:space="preserve"> Properties :</w:t>
+      </w:r>
+    </w:p>
+    <w:p>
+      <w:pPr>
+        <w:pStyle w:val="Ingenafstand"/>
+        <w:rPr>
+          <w:lang w:val="en-US" w:eastAsia="da-DK"/>
+        </w:rPr>
+      </w:pPr>
+      <w:r>
+        <w:rPr>
+          <w:lang w:val="en-US" w:eastAsia="da-DK"/>
+        </w:rPr>
+        <w:t>If f(n) is given then f(n) is O(f(n)).</w:t>
+      </w:r>
+    </w:p>
+    <w:p>
+      <w:pPr>
+        <w:pStyle w:val="Ingenafstand"/>
+        <w:rPr>
+          <w:lang w:val="en-US" w:eastAsia="da-DK"/>
+        </w:rPr>
+      </w:pPr>
+      <w:r>
+        <w:rPr>
+          <w:b/>
+          <w:bCs/>
+          <w:lang w:val="en-US" w:eastAsia="da-DK"/>
+        </w:rPr>
+        <w:t>Example</w:t>
+      </w:r>
+      <w:r>
+        <w:rPr>
+          <w:lang w:val="en-US" w:eastAsia="da-DK"/>
+        </w:rPr>
+        <w:t xml:space="preserve">: f(n) = n² ; O(n²) </w:t>
+      </w:r>
+      <w:proofErr w:type="spellStart"/>
+      <w:r>
+        <w:rPr>
+          <w:lang w:val="en-US" w:eastAsia="da-DK"/>
+        </w:rPr>
+        <w:t>i.e</w:t>
       </w:r>
       <w:proofErr w:type="spellEnd"/>
+      <w:r>
+        <w:rPr>
+          <w:lang w:val="en-US" w:eastAsia="da-DK"/>
+        </w:rPr>
+        <w:t xml:space="preserve"> O(f(n))</w:t>
+      </w:r>
+    </w:p>
+    <w:p>
+      <w:pPr>
+        <w:pStyle w:val="Ingenafstand"/>
+        <w:rPr>
+          <w:lang w:val="en-US" w:eastAsia="da-DK"/>
+        </w:rPr>
+      </w:pPr>
+    </w:p>
+    <w:p>
+      <w:pPr>
+        <w:pStyle w:val="Ingenafstand"/>
+        <w:rPr>
+          <w:lang w:val="en-US" w:eastAsia="da-DK"/>
+        </w:rPr>
+      </w:pPr>
+    </w:p>
+    <w:p>
+      <w:pPr>
+        <w:pStyle w:val="Ingenafstand"/>
+        <w:rPr>
+          <w:lang w:val="en-US" w:eastAsia="da-DK"/>
+        </w:rPr>
+      </w:pPr>
+      <w:r>
+        <w:rPr>
+          <w:lang w:val="en-US" w:eastAsia="da-DK"/>
+        </w:rPr>
+        <w:t xml:space="preserve">Similarly this property satisfies for both </w:t>
+      </w:r>
+      <w:r>
+        <w:rPr>
+          <w:lang w:eastAsia="da-DK"/>
+        </w:rPr>
+        <w:t>Θ</w:t>
+      </w:r>
+      <w:r>
+        <w:rPr>
+          <w:lang w:val="en-US" w:eastAsia="da-DK"/>
+        </w:rPr>
+        <w:t xml:space="preserve"> and </w:t>
+      </w:r>
+      <w:r>
+        <w:rPr>
+          <w:lang w:eastAsia="da-DK"/>
+        </w:rPr>
+        <w:t>Ω</w:t>
+      </w:r>
+      <w:r>
+        <w:rPr>
+          <w:lang w:val="en-US" w:eastAsia="da-DK"/>
+        </w:rPr>
+        <w:t xml:space="preserve"> notation.</w:t>
+      </w:r>
+      <w:r>
+        <w:rPr>
+          <w:lang w:val="en-US" w:eastAsia="da-DK"/>
+        </w:rPr>
+        <w:br/>
+        <w:t>We can say</w:t>
+      </w:r>
+      <w:r>
+        <w:rPr>
+          <w:lang w:val="en-US" w:eastAsia="da-DK"/>
+        </w:rPr>
+        <w:br/>
+        <w:t xml:space="preserve">If f(n) is given then f(n) is </w:t>
+      </w:r>
+      <w:r>
+        <w:rPr>
+          <w:lang w:eastAsia="da-DK"/>
+        </w:rPr>
+        <w:t>Θ</w:t>
+      </w:r>
+      <w:r>
+        <w:rPr>
+          <w:lang w:val="en-US" w:eastAsia="da-DK"/>
+        </w:rPr>
+        <w:t>(f(n)).</w:t>
+      </w:r>
+      <w:r>
+        <w:rPr>
+          <w:lang w:val="en-US" w:eastAsia="da-DK"/>
+        </w:rPr>
+        <w:br/>
+        <w:t xml:space="preserve">If f(n) is given then f(n) is </w:t>
+      </w:r>
+      <w:r>
+        <w:rPr>
+          <w:lang w:eastAsia="da-DK"/>
+        </w:rPr>
+        <w:t>Ω</w:t>
+      </w:r>
+      <w:r>
+        <w:rPr>
+          <w:lang w:val="en-US" w:eastAsia="da-DK"/>
+        </w:rPr>
+        <w:t xml:space="preserve"> (f(n)).</w:t>
+      </w:r>
+    </w:p>
+    <w:p>
+      <w:pPr>
+        <w:pStyle w:val="Overskrift4"/>
+        <w:rPr>
+          <w:rFonts w:eastAsia="Times New Roman"/>
+          <w:lang w:eastAsia="da-DK"/>
+        </w:rPr>
+      </w:pPr>
       <w:r>
         <w:rPr>
           <w:rFonts w:eastAsia="Times New Roman"/>
           <w:bdr w:val="none" w:sz="0" w:space="0" w:color="auto" w:frame="1"/>
           <w:lang w:eastAsia="da-DK"/>
         </w:rPr>
-        <w:t xml:space="preserve"> </w:t>
-      </w:r>
-      <w:proofErr w:type="gramStart"/>
+        <w:t>Transitive Properties :</w:t>
+      </w:r>
+    </w:p>
+    <w:p>
+      <w:pPr>
+        <w:pStyle w:val="Ingenafstand"/>
+        <w:rPr>
+          <w:lang w:val="en-US" w:eastAsia="da-DK"/>
+        </w:rPr>
+      </w:pPr>
+      <w:r>
+        <w:rPr>
+          <w:lang w:val="en-US" w:eastAsia="da-DK"/>
+        </w:rPr>
+        <w:t>If f(n) is O(g(n)) and g(n) is O(h(n)) then f(n) = O(h(n)) .</w:t>
+      </w:r>
+    </w:p>
+    <w:p>
+      <w:pPr>
+        <w:pStyle w:val="Ingenafstand"/>
+        <w:rPr>
+          <w:lang w:val="en-US" w:eastAsia="da-DK"/>
+        </w:rPr>
+      </w:pPr>
+      <w:r>
+        <w:rPr>
+          <w:b/>
+          <w:bCs/>
+          <w:lang w:val="en-US" w:eastAsia="da-DK"/>
+        </w:rPr>
+        <w:t>Example</w:t>
+      </w:r>
+      <w:r>
+        <w:rPr>
+          <w:lang w:val="en-US" w:eastAsia="da-DK"/>
+        </w:rPr>
+        <w:t>: if f(n) = n , g(n) = n² and h(n)=n³</w:t>
+      </w:r>
+      <w:r>
+        <w:rPr>
+          <w:lang w:val="en-US" w:eastAsia="da-DK"/>
+        </w:rPr>
+        <w:br/>
+        <w:t>n is O(n²) and n² is O(n³)</w:t>
+      </w:r>
+      <w:r>
+        <w:rPr>
+          <w:lang w:val="en-US" w:eastAsia="da-DK"/>
+        </w:rPr>
+        <w:br/>
+      </w:r>
+      <w:r>
+        <w:rPr>
+          <w:b/>
+          <w:bCs/>
+          <w:lang w:val="en-US" w:eastAsia="da-DK"/>
+        </w:rPr>
+        <w:t>then</w:t>
+      </w:r>
+      <w:r>
+        <w:rPr>
+          <w:lang w:val="en-US" w:eastAsia="da-DK"/>
+        </w:rPr>
+        <w:t xml:space="preserve"> n is O(n³)</w:t>
+      </w:r>
+    </w:p>
+    <w:p>
+      <w:pPr>
+        <w:pStyle w:val="Ingenafstand"/>
+        <w:rPr>
+          <w:lang w:val="en-US" w:eastAsia="da-DK"/>
+        </w:rPr>
+      </w:pPr>
+      <w:r>
+        <w:rPr>
+          <w:lang w:val="en-US" w:eastAsia="da-DK"/>
+        </w:rPr>
+        <w:t xml:space="preserve">Similarly this property satisfies for both </w:t>
+      </w:r>
+      <w:r>
+        <w:rPr>
+          <w:lang w:eastAsia="da-DK"/>
+        </w:rPr>
+        <w:t>Θ</w:t>
+      </w:r>
+      <w:r>
+        <w:rPr>
+          <w:lang w:val="en-US" w:eastAsia="da-DK"/>
+        </w:rPr>
+        <w:t xml:space="preserve"> and </w:t>
+      </w:r>
+      <w:r>
+        <w:rPr>
+          <w:lang w:eastAsia="da-DK"/>
+        </w:rPr>
+        <w:t>Ω</w:t>
+      </w:r>
+      <w:r>
+        <w:rPr>
+          <w:lang w:val="en-US" w:eastAsia="da-DK"/>
+        </w:rPr>
+        <w:t xml:space="preserve"> notation.</w:t>
+      </w:r>
+      <w:r>
+        <w:rPr>
+          <w:lang w:val="en-US" w:eastAsia="da-DK"/>
+        </w:rPr>
+        <w:br/>
+        <w:t>We can say</w:t>
+      </w:r>
+      <w:r>
+        <w:rPr>
+          <w:lang w:val="en-US" w:eastAsia="da-DK"/>
+        </w:rPr>
+        <w:br/>
+        <w:t xml:space="preserve">If f(n) is </w:t>
+      </w:r>
+      <w:r>
+        <w:rPr>
+          <w:lang w:eastAsia="da-DK"/>
+        </w:rPr>
+        <w:t>Θ</w:t>
+      </w:r>
+      <w:r>
+        <w:rPr>
+          <w:lang w:val="en-US" w:eastAsia="da-DK"/>
+        </w:rPr>
+        <w:t xml:space="preserve">(g(n)) and g(n) is </w:t>
+      </w:r>
+      <w:r>
+        <w:rPr>
+          <w:lang w:eastAsia="da-DK"/>
+        </w:rPr>
+        <w:t>Θ</w:t>
+      </w:r>
+      <w:r>
+        <w:rPr>
+          <w:lang w:val="en-US" w:eastAsia="da-DK"/>
+        </w:rPr>
+        <w:t xml:space="preserve">(h(n)) then f(n) = </w:t>
+      </w:r>
+      <w:r>
+        <w:rPr>
+          <w:lang w:eastAsia="da-DK"/>
+        </w:rPr>
+        <w:t>Θ</w:t>
+      </w:r>
+      <w:r>
+        <w:rPr>
+          <w:lang w:val="en-US" w:eastAsia="da-DK"/>
+        </w:rPr>
+        <w:t>(h(n)) .</w:t>
+      </w:r>
+      <w:r>
+        <w:rPr>
+          <w:lang w:val="en-US" w:eastAsia="da-DK"/>
+        </w:rPr>
+        <w:br/>
+        <w:t xml:space="preserve">If f(n) is </w:t>
+      </w:r>
+      <w:r>
+        <w:rPr>
+          <w:lang w:eastAsia="da-DK"/>
+        </w:rPr>
+        <w:t>Ω</w:t>
+      </w:r>
+      <w:r>
+        <w:rPr>
+          <w:lang w:val="en-US" w:eastAsia="da-DK"/>
+        </w:rPr>
+        <w:t xml:space="preserve"> (g(n)) and g(n) is </w:t>
+      </w:r>
+      <w:r>
+        <w:rPr>
+          <w:lang w:eastAsia="da-DK"/>
+        </w:rPr>
+        <w:t>Ω</w:t>
+      </w:r>
+      <w:r>
+        <w:rPr>
+          <w:lang w:val="en-US" w:eastAsia="da-DK"/>
+        </w:rPr>
+        <w:t xml:space="preserve"> (h(n)) then f(n) = </w:t>
+      </w:r>
+      <w:r>
+        <w:rPr>
+          <w:lang w:eastAsia="da-DK"/>
+        </w:rPr>
+        <w:t>Ω</w:t>
+      </w:r>
+      <w:r>
+        <w:rPr>
+          <w:lang w:val="en-US" w:eastAsia="da-DK"/>
+        </w:rPr>
+        <w:t xml:space="preserve"> (h(n))</w:t>
+      </w:r>
+    </w:p>
+    <w:p>
+      <w:pPr>
+        <w:pStyle w:val="Overskrift4"/>
+        <w:rPr>
+          <w:rFonts w:eastAsia="Times New Roman"/>
+          <w:lang w:eastAsia="da-DK"/>
+        </w:rPr>
+      </w:pPr>
+      <w:proofErr w:type="spellStart"/>
       <w:r>
         <w:rPr>
           <w:rFonts w:eastAsia="Times New Roman"/>
           <w:bdr w:val="none" w:sz="0" w:space="0" w:color="auto" w:frame="1"/>
           <w:lang w:eastAsia="da-DK"/>
         </w:rPr>
-        <w:t>Properties :</w:t>
-      </w:r>
-      <w:proofErr w:type="gramEnd"/>
-    </w:p>
-    <w:p>
-      <w:pPr>
-        <w:pStyle w:val="Ingenafstand"/>
-        <w:rPr>
-          <w:lang w:val="en-US" w:eastAsia="da-DK"/>
-        </w:rPr>
-      </w:pPr>
-      <w:r>
-        <w:rPr>
-          <w:lang w:val="en-US" w:eastAsia="da-DK"/>
-        </w:rPr>
-        <w:t xml:space="preserve">If f(n) is </w:t>
-      </w:r>
-      <w:proofErr w:type="gramStart"/>
-      <w:r>
-        <w:rPr>
-          <w:lang w:val="en-US" w:eastAsia="da-DK"/>
-        </w:rPr>
-        <w:t>given</w:t>
-      </w:r>
-      <w:proofErr w:type="gramEnd"/>
-      <w:r>
-        <w:rPr>
-          <w:lang w:val="en-US" w:eastAsia="da-DK"/>
-        </w:rPr>
-        <w:t xml:space="preserve"> then f(n) is O(f(n)).</w:t>
-      </w:r>
-    </w:p>
-    <w:p>
-      <w:pPr>
-        <w:pStyle w:val="Ingenafstand"/>
-        <w:rPr>
-          <w:lang w:val="en-US" w:eastAsia="da-DK"/>
-        </w:rPr>
-      </w:pPr>
-      <w:r>
-        <w:rPr>
-          <w:b/>
-          <w:bCs/>
-          <w:lang w:val="en-US" w:eastAsia="da-DK"/>
-        </w:rPr>
-        <w:t>Example</w:t>
-      </w:r>
-      <w:r>
-        <w:rPr>
-          <w:lang w:val="en-US" w:eastAsia="da-DK"/>
-        </w:rPr>
-        <w:t>: f(n) = n</w:t>
-      </w:r>
-      <w:proofErr w:type="gramStart"/>
-      <w:r>
-        <w:rPr>
-          <w:lang w:val="en-US" w:eastAsia="da-DK"/>
-        </w:rPr>
-        <w:t>² ;</w:t>
-      </w:r>
-      <w:proofErr w:type="gramEnd"/>
-      <w:r>
-        <w:rPr>
-          <w:lang w:val="en-US" w:eastAsia="da-DK"/>
-        </w:rPr>
-        <w:t xml:space="preserve"> O(n²) </w:t>
-      </w:r>
-      <w:proofErr w:type="spellStart"/>
-      <w:r>
-        <w:rPr>
-          <w:lang w:val="en-US" w:eastAsia="da-DK"/>
-        </w:rPr>
-        <w:t>i.e</w:t>
+        <w:lastRenderedPageBreak/>
+        <w:t>Symmetric</w:t>
       </w:r>
       <w:proofErr w:type="spellEnd"/>
-      <w:r>
-        <w:rPr>
-          <w:lang w:val="en-US" w:eastAsia="da-DK"/>
-        </w:rPr>
-        <w:t xml:space="preserve"> O(f(n))</w:t>
-      </w:r>
-    </w:p>
-    <w:p>
-      <w:pPr>
-        <w:pStyle w:val="Ingenafstand"/>
-        <w:rPr>
-          <w:lang w:val="en-US" w:eastAsia="da-DK"/>
-        </w:rPr>
-      </w:pPr>
-    </w:p>
-    <w:p>
-      <w:pPr>
-        <w:pStyle w:val="Ingenafstand"/>
-        <w:rPr>
-          <w:lang w:val="en-US" w:eastAsia="da-DK"/>
-        </w:rPr>
-      </w:pPr>
-    </w:p>
-    <w:p>
-      <w:pPr>
-        <w:pStyle w:val="Ingenafstand"/>
-        <w:rPr>
-          <w:lang w:val="en-US" w:eastAsia="da-DK"/>
-        </w:rPr>
-      </w:pPr>
-      <w:proofErr w:type="gramStart"/>
-      <w:r>
-        <w:rPr>
-          <w:lang w:val="en-US" w:eastAsia="da-DK"/>
-        </w:rPr>
-        <w:t>Similarly</w:t>
-      </w:r>
-      <w:proofErr w:type="gramEnd"/>
-      <w:r>
-        <w:rPr>
-          <w:lang w:val="en-US" w:eastAsia="da-DK"/>
-        </w:rPr>
-        <w:t xml:space="preserve"> this property satisfies for both </w:t>
-      </w:r>
-      <w:r>
-        <w:rPr>
-          <w:lang w:eastAsia="da-DK"/>
-        </w:rPr>
-        <w:t>Θ</w:t>
-      </w:r>
-      <w:r>
-        <w:rPr>
-          <w:lang w:val="en-US" w:eastAsia="da-DK"/>
-        </w:rPr>
-        <w:t xml:space="preserve"> and </w:t>
-      </w:r>
-      <w:r>
-        <w:rPr>
-          <w:lang w:eastAsia="da-DK"/>
-        </w:rPr>
-        <w:t>Ω</w:t>
-      </w:r>
-      <w:r>
-        <w:rPr>
-          <w:lang w:val="en-US" w:eastAsia="da-DK"/>
-        </w:rPr>
-        <w:t xml:space="preserve"> notation.</w:t>
-      </w:r>
-      <w:r>
-        <w:rPr>
-          <w:lang w:val="en-US" w:eastAsia="da-DK"/>
-        </w:rPr>
-        <w:br/>
-        <w:t>We can say</w:t>
-      </w:r>
-      <w:r>
-        <w:rPr>
-          <w:lang w:val="en-US" w:eastAsia="da-DK"/>
-        </w:rPr>
-        <w:br/>
-        <w:t xml:space="preserve">If f(n) is given then f(n) is </w:t>
-      </w:r>
-      <w:r>
-        <w:rPr>
-          <w:lang w:eastAsia="da-DK"/>
-        </w:rPr>
-        <w:t>Θ</w:t>
-      </w:r>
-      <w:r>
-        <w:rPr>
-          <w:lang w:val="en-US" w:eastAsia="da-DK"/>
-        </w:rPr>
-        <w:t>(f(n)).</w:t>
-      </w:r>
-      <w:r>
-        <w:rPr>
-          <w:lang w:val="en-US" w:eastAsia="da-DK"/>
-        </w:rPr>
-        <w:br/>
-        <w:t xml:space="preserve">If f(n) is given then f(n) is </w:t>
-      </w:r>
-      <w:r>
-        <w:rPr>
-          <w:lang w:eastAsia="da-DK"/>
-        </w:rPr>
-        <w:t>Ω</w:t>
-      </w:r>
-      <w:r>
-        <w:rPr>
-          <w:lang w:val="en-US" w:eastAsia="da-DK"/>
-        </w:rPr>
-        <w:t xml:space="preserve"> (f(n)).</w:t>
-      </w:r>
-    </w:p>
-    <w:p>
-      <w:pPr>
-        <w:pStyle w:val="Overskrift4"/>
-        <w:rPr>
-          <w:rFonts w:eastAsia="Times New Roman"/>
-          <w:lang w:eastAsia="da-DK"/>
-        </w:rPr>
-      </w:pPr>
       <w:r>
         <w:rPr>
           <w:rFonts w:eastAsia="Times New Roman"/>
           <w:bdr w:val="none" w:sz="0" w:space="0" w:color="auto" w:frame="1"/>
           <w:lang w:eastAsia="da-DK"/>
         </w:rPr>
-        <w:t xml:space="preserve">Transitive </w:t>
-      </w:r>
-      <w:proofErr w:type="gramStart"/>
-      <w:r>
-        <w:rPr>
-          <w:rFonts w:eastAsia="Times New Roman"/>
-          <w:bdr w:val="none" w:sz="0" w:space="0" w:color="auto" w:frame="1"/>
+        <w:t xml:space="preserve"> Properties :</w:t>
+      </w:r>
+    </w:p>
+    <w:p>
+      <w:pPr>
+        <w:pStyle w:val="Ingenafstand"/>
+        <w:rPr>
+          <w:lang w:val="en-US" w:eastAsia="da-DK"/>
+        </w:rPr>
+      </w:pPr>
+      <w:r>
+        <w:rPr>
+          <w:lang w:val="en-US" w:eastAsia="da-DK"/>
+        </w:rPr>
+        <w:t xml:space="preserve">If f(n) is </w:t>
+      </w:r>
+      <w:r>
+        <w:rPr>
           <w:lang w:eastAsia="da-DK"/>
         </w:rPr>
-        <w:t>Properties :</w:t>
-      </w:r>
-      <w:proofErr w:type="gramEnd"/>
-    </w:p>
-    <w:p>
-      <w:pPr>
-        <w:pStyle w:val="Ingenafstand"/>
-        <w:rPr>
-          <w:lang w:val="en-US" w:eastAsia="da-DK"/>
-        </w:rPr>
-      </w:pPr>
-      <w:r>
-        <w:rPr>
-          <w:lang w:val="en-US" w:eastAsia="da-DK"/>
-        </w:rPr>
-        <w:t>If f(n) is O(g(n)) and g(n) is O(h(n)) then f(n) = O(h(n)</w:t>
-      </w:r>
-      <w:proofErr w:type="gramStart"/>
-      <w:r>
-        <w:rPr>
-          <w:lang w:val="en-US" w:eastAsia="da-DK"/>
-        </w:rPr>
-        <w:t>) .</w:t>
-      </w:r>
-      <w:proofErr w:type="gramEnd"/>
-    </w:p>
-    <w:p>
-      <w:pPr>
-        <w:pStyle w:val="Ingenafstand"/>
-        <w:rPr>
-          <w:lang w:val="en-US" w:eastAsia="da-DK"/>
-        </w:rPr>
-      </w:pPr>
-      <w:r>
-        <w:rPr>
-          <w:b/>
-          <w:bCs/>
-          <w:lang w:val="en-US" w:eastAsia="da-DK"/>
-        </w:rPr>
-        <w:t>Example</w:t>
-      </w:r>
-      <w:r>
-        <w:rPr>
-          <w:lang w:val="en-US" w:eastAsia="da-DK"/>
-        </w:rPr>
-        <w:t xml:space="preserve">: if f(n) = </w:t>
-      </w:r>
-      <w:proofErr w:type="gramStart"/>
-      <w:r>
-        <w:rPr>
-          <w:lang w:val="en-US" w:eastAsia="da-DK"/>
-        </w:rPr>
-        <w:t>n ,</w:t>
-      </w:r>
-      <w:proofErr w:type="gramEnd"/>
-      <w:r>
-        <w:rPr>
-          <w:lang w:val="en-US" w:eastAsia="da-DK"/>
-        </w:rPr>
-        <w:t xml:space="preserve"> g(n) = n² and h(n)=n³</w:t>
-      </w:r>
-      <w:r>
-        <w:rPr>
-          <w:lang w:val="en-US" w:eastAsia="da-DK"/>
-        </w:rPr>
-        <w:br/>
-        <w:t>n is O(n²) and n² is O(n³)</w:t>
-      </w:r>
-      <w:r>
-        <w:rPr>
-          <w:lang w:val="en-US" w:eastAsia="da-DK"/>
-        </w:rPr>
-        <w:br/>
-      </w:r>
-      <w:r>
-        <w:rPr>
-          <w:b/>
-          <w:bCs/>
-          <w:lang w:val="en-US" w:eastAsia="da-DK"/>
-        </w:rPr>
-        <w:t>then</w:t>
-      </w:r>
-      <w:r>
-        <w:rPr>
-          <w:lang w:val="en-US" w:eastAsia="da-DK"/>
-        </w:rPr>
-        <w:t xml:space="preserve"> n is O(n³)</w:t>
-      </w:r>
-    </w:p>
-    <w:p>
-      <w:pPr>
-        <w:pStyle w:val="Ingenafstand"/>
-        <w:rPr>
-          <w:lang w:val="en-US" w:eastAsia="da-DK"/>
-        </w:rPr>
-      </w:pPr>
-      <w:r>
-        <w:rPr>
-          <w:lang w:val="en-US" w:eastAsia="da-DK"/>
-        </w:rPr>
-        <w:t xml:space="preserve">Similarly this property satisfies for both </w:t>
+        <w:t>Θ</w:t>
+      </w:r>
+      <w:r>
+        <w:rPr>
+          <w:lang w:val="en-US" w:eastAsia="da-DK"/>
+        </w:rPr>
+        <w:t xml:space="preserve">(g(n)) then g(n) is </w:t>
       </w:r>
       <w:r>
         <w:rPr>
@@ -8727,196 +8649,8 @@
         <w:rPr>
           <w:lang w:val="en-US" w:eastAsia="da-DK"/>
         </w:rPr>
-        <w:t xml:space="preserve"> and </w:t>
-      </w:r>
-      <w:r>
-        <w:rPr>
-          <w:lang w:eastAsia="da-DK"/>
-        </w:rPr>
-        <w:t>Ω</w:t>
-      </w:r>
-      <w:r>
-        <w:rPr>
-          <w:lang w:val="en-US" w:eastAsia="da-DK"/>
-        </w:rPr>
-        <w:t xml:space="preserve"> notation.</w:t>
-      </w:r>
-      <w:r>
-        <w:rPr>
-          <w:lang w:val="en-US" w:eastAsia="da-DK"/>
-        </w:rPr>
-        <w:br/>
-        <w:t>We can say</w:t>
-      </w:r>
-      <w:r>
-        <w:rPr>
-          <w:lang w:val="en-US" w:eastAsia="da-DK"/>
-        </w:rPr>
-        <w:br/>
-        <w:t xml:space="preserve">If f(n) is </w:t>
-      </w:r>
-      <w:r>
-        <w:rPr>
-          <w:lang w:eastAsia="da-DK"/>
-        </w:rPr>
-        <w:t>Θ</w:t>
-      </w:r>
-      <w:r>
-        <w:rPr>
-          <w:lang w:val="en-US" w:eastAsia="da-DK"/>
-        </w:rPr>
-        <w:t xml:space="preserve">(g(n)) and g(n) is </w:t>
-      </w:r>
-      <w:r>
-        <w:rPr>
-          <w:lang w:eastAsia="da-DK"/>
-        </w:rPr>
-        <w:t>Θ</w:t>
-      </w:r>
-      <w:r>
-        <w:rPr>
-          <w:lang w:val="en-US" w:eastAsia="da-DK"/>
-        </w:rPr>
-        <w:t xml:space="preserve">(h(n)) then f(n) = </w:t>
-      </w:r>
-      <w:r>
-        <w:rPr>
-          <w:lang w:eastAsia="da-DK"/>
-        </w:rPr>
-        <w:t>Θ</w:t>
-      </w:r>
-      <w:r>
-        <w:rPr>
-          <w:lang w:val="en-US" w:eastAsia="da-DK"/>
-        </w:rPr>
-        <w:t>(h(n)) .</w:t>
-      </w:r>
-      <w:r>
-        <w:rPr>
-          <w:lang w:val="en-US" w:eastAsia="da-DK"/>
-        </w:rPr>
-        <w:br/>
-        <w:t xml:space="preserve">If f(n) is </w:t>
-      </w:r>
-      <w:r>
-        <w:rPr>
-          <w:lang w:eastAsia="da-DK"/>
-        </w:rPr>
-        <w:t>Ω</w:t>
-      </w:r>
-      <w:r>
-        <w:rPr>
-          <w:lang w:val="en-US" w:eastAsia="da-DK"/>
-        </w:rPr>
-        <w:t xml:space="preserve"> (g(n)) and g(n) is </w:t>
-      </w:r>
-      <w:r>
-        <w:rPr>
-          <w:lang w:eastAsia="da-DK"/>
-        </w:rPr>
-        <w:t>Ω</w:t>
-      </w:r>
-      <w:r>
-        <w:rPr>
-          <w:lang w:val="en-US" w:eastAsia="da-DK"/>
-        </w:rPr>
-        <w:t xml:space="preserve"> (h(n)) then f(n) = </w:t>
-      </w:r>
-      <w:r>
-        <w:rPr>
-          <w:lang w:eastAsia="da-DK"/>
-        </w:rPr>
-        <w:t>Ω</w:t>
-      </w:r>
-      <w:r>
-        <w:rPr>
-          <w:lang w:val="en-US" w:eastAsia="da-DK"/>
-        </w:rPr>
-        <w:t xml:space="preserve"> (h(n))</w:t>
-      </w:r>
-    </w:p>
-    <w:p>
-      <w:pPr>
-        <w:pStyle w:val="Overskrift4"/>
-        <w:rPr>
-          <w:rFonts w:eastAsia="Times New Roman"/>
-          <w:lang w:eastAsia="da-DK"/>
-        </w:rPr>
-      </w:pPr>
-      <w:proofErr w:type="spellStart"/>
-      <w:r>
-        <w:rPr>
-          <w:rFonts w:eastAsia="Times New Roman"/>
-          <w:bdr w:val="none" w:sz="0" w:space="0" w:color="auto" w:frame="1"/>
-          <w:lang w:eastAsia="da-DK"/>
-        </w:rPr>
-        <w:t>Symmetric</w:t>
-      </w:r>
-      <w:proofErr w:type="spellEnd"/>
-      <w:r>
-        <w:rPr>
-          <w:rFonts w:eastAsia="Times New Roman"/>
-          <w:bdr w:val="none" w:sz="0" w:space="0" w:color="auto" w:frame="1"/>
-          <w:lang w:eastAsia="da-DK"/>
-        </w:rPr>
-        <w:t xml:space="preserve"> </w:t>
-      </w:r>
-      <w:proofErr w:type="gramStart"/>
-      <w:r>
-        <w:rPr>
-          <w:rFonts w:eastAsia="Times New Roman"/>
-          <w:bdr w:val="none" w:sz="0" w:space="0" w:color="auto" w:frame="1"/>
-          <w:lang w:eastAsia="da-DK"/>
-        </w:rPr>
-        <w:t>Properties :</w:t>
-      </w:r>
-      <w:proofErr w:type="gramEnd"/>
-    </w:p>
-    <w:p>
-      <w:pPr>
-        <w:pStyle w:val="Ingenafstand"/>
-        <w:rPr>
-          <w:lang w:val="en-US" w:eastAsia="da-DK"/>
-        </w:rPr>
-      </w:pPr>
-      <w:r>
-        <w:rPr>
-          <w:lang w:val="en-US" w:eastAsia="da-DK"/>
-        </w:rPr>
-        <w:t xml:space="preserve">If f(n) is </w:t>
-      </w:r>
-      <w:r>
-        <w:rPr>
-          <w:lang w:eastAsia="da-DK"/>
-        </w:rPr>
-        <w:t>Θ</w:t>
-      </w:r>
-      <w:r>
-        <w:rPr>
-          <w:lang w:val="en-US" w:eastAsia="da-DK"/>
-        </w:rPr>
-        <w:t xml:space="preserve">(g(n)) then g(n) is </w:t>
-      </w:r>
-      <w:r>
-        <w:rPr>
-          <w:lang w:eastAsia="da-DK"/>
-        </w:rPr>
-        <w:t>Θ</w:t>
-      </w:r>
-      <w:r>
-        <w:rPr>
-          <w:lang w:val="en-US" w:eastAsia="da-DK"/>
-        </w:rPr>
-        <w:t>(f(n)</w:t>
-      </w:r>
-      <w:proofErr w:type="gramStart"/>
-      <w:r>
-        <w:rPr>
-          <w:lang w:val="en-US" w:eastAsia="da-DK"/>
-        </w:rPr>
-        <w:t>) .</w:t>
-      </w:r>
-      <w:proofErr w:type="gramEnd"/>
+        <w:t>(f(n)) .</w:t>
+      </w:r>
     </w:p>
     <w:p>
       <w:pPr>
@@ -9031,17 +8765,8 @@
           <w:rStyle w:val="Overskrift4Tegn"/>
           <w:lang w:val="en-US" w:eastAsia="da-DK"/>
         </w:rPr>
-        <w:t xml:space="preserve">Transpose Symmetric </w:t>
-      </w:r>
-      <w:proofErr w:type="gramStart"/>
-      <w:r>
-        <w:rPr>
-          <w:rStyle w:val="Overskrift4Tegn"/>
-          <w:lang w:val="en-US" w:eastAsia="da-DK"/>
-        </w:rPr>
-        <w:t>Properties :</w:t>
-      </w:r>
-      <w:proofErr w:type="gramEnd"/>
+        <w:t>Transpose Symmetric Properties :</w:t>
+      </w:r>
     </w:p>
     <w:p>
       <w:pPr>
@@ -9090,21 +8815,7 @@
         <w:rPr>
           <w:lang w:val="en-US" w:eastAsia="da-DK"/>
         </w:rPr>
-        <w:t xml:space="preserve">: f(n) = </w:t>
-      </w:r>
-      <w:proofErr w:type="gramStart"/>
-      <w:r>
-        <w:rPr>
-          <w:lang w:val="en-US" w:eastAsia="da-DK"/>
-        </w:rPr>
-        <w:t>n ,</w:t>
-      </w:r>
-      <w:proofErr w:type="gramEnd"/>
-      <w:r>
-        <w:rPr>
-          <w:lang w:val="en-US" w:eastAsia="da-DK"/>
-        </w:rPr>
-        <w:t xml:space="preserve"> g(n) = n²</w:t>
+        <w:t>: f(n) = n , g(n) = n²</w:t>
       </w:r>
       <w:r>
         <w:rPr>
@@ -9204,18 +8915,8 @@
           <w:bdr w:val="none" w:sz="0" w:space="0" w:color="auto" w:frame="1"/>
           <w:lang w:eastAsia="da-DK"/>
         </w:rPr>
-        <w:t xml:space="preserve"> More </w:t>
-      </w:r>
-      <w:proofErr w:type="gramStart"/>
-      <w:r>
-        <w:rPr>
-          <w:rFonts w:eastAsia="Times New Roman"/>
-          <w:bdr w:val="none" w:sz="0" w:space="0" w:color="auto" w:frame="1"/>
-          <w:lang w:eastAsia="da-DK"/>
-        </w:rPr>
-        <w:t>Properties :</w:t>
-      </w:r>
-      <w:proofErr w:type="gramEnd"/>
+        <w:t xml:space="preserve"> More Properties :</w:t>
+      </w:r>
     </w:p>
     <w:p>
       <w:pPr>
@@ -9980,6 +9681,7 @@
         <w:rPr>
           <w:lang w:val="en-US"/>
         </w:rPr>
+        <w:lastRenderedPageBreak/>
         <w:t xml:space="preserve">(Not </w:t>
       </w:r>
       <w:proofErr w:type="spellStart"/>
@@ -10585,21 +10287,7 @@
         <w:rPr>
           <w:lang w:val="en-US"/>
         </w:rPr>
-        <w:t xml:space="preserve"> &lt; (n + 1</w:t>
-      </w:r>
-      <w:proofErr w:type="gramStart"/>
-      <w:r>
-        <w:rPr>
-          <w:lang w:val="en-US"/>
-        </w:rPr>
-        <w:t>)!,</w:t>
-      </w:r>
-      <w:proofErr w:type="gramEnd"/>
-      <w:r>
-        <w:rPr>
-          <w:lang w:val="en-US"/>
-        </w:rPr>
-        <w:t xml:space="preserve"> for n ≥ 2.</w:t>
+        <w:t xml:space="preserve"> &lt; (n + 1)!, for n ≥ 2.</w:t>
       </w:r>
     </w:p>
     <w:p>
@@ -10660,21 +10348,7 @@
         <w:rPr>
           <w:lang w:val="en-US"/>
         </w:rPr>
-        <w:t xml:space="preserve"> &lt; </w:t>
-      </w:r>
-      <w:proofErr w:type="gramStart"/>
-      <w:r>
-        <w:rPr>
-          <w:lang w:val="en-US"/>
-        </w:rPr>
-        <w:t>3!,</w:t>
-      </w:r>
-      <w:proofErr w:type="gramEnd"/>
-      <w:r>
-        <w:rPr>
-          <w:lang w:val="en-US"/>
-        </w:rPr>
-        <w:t xml:space="preserve"> but 4 &lt; 6, so this is true. </w:t>
+        <w:t xml:space="preserve"> &lt; 3!, but 4 &lt; 6, so this is true. </w:t>
       </w:r>
       <w:r>
         <w:rPr>
@@ -10719,21 +10393,7 @@
         <w:rPr>
           <w:lang w:val="en-US"/>
         </w:rPr>
-        <w:t xml:space="preserve"> &lt; (k + 1</w:t>
-      </w:r>
-      <w:proofErr w:type="gramStart"/>
-      <w:r>
-        <w:rPr>
-          <w:lang w:val="en-US"/>
-        </w:rPr>
-        <w:t>)!,</w:t>
-      </w:r>
-      <w:proofErr w:type="gramEnd"/>
-      <w:r>
-        <w:rPr>
-          <w:lang w:val="en-US"/>
-        </w:rPr>
-        <w:t xml:space="preserve"> </w:t>
+        <w:t xml:space="preserve"> &lt; (k + 1)!, </w:t>
       </w:r>
       <w:proofErr w:type="spellStart"/>
       <w:r>
@@ -10774,7 +10434,6 @@
         </w:rPr>
         <w:t xml:space="preserve"> = 2 · 2</w:t>
       </w:r>
-      <w:proofErr w:type="gramStart"/>
       <w:r>
         <w:rPr>
           <w:vertAlign w:val="superscript"/>
@@ -10786,14 +10445,7 @@
         <w:rPr>
           <w:lang w:val="en-US"/>
         </w:rPr>
-        <w:t xml:space="preserve">  &lt;</w:t>
-      </w:r>
-      <w:proofErr w:type="gramEnd"/>
-      <w:r>
-        <w:rPr>
-          <w:lang w:val="en-US"/>
-        </w:rPr>
-        <w:t xml:space="preserve"> 2 · (k + 1)! </w:t>
+        <w:t xml:space="preserve">  &lt; 2 · (k + 1)! </w:t>
       </w:r>
       <w:r>
         <w:rPr>
@@ -10926,21 +10578,7 @@
         <w:rPr>
           <w:lang w:val="en-US"/>
         </w:rPr>
-        <w:t xml:space="preserve">To prove a loop </w:t>
-      </w:r>
-      <w:proofErr w:type="gramStart"/>
-      <w:r>
-        <w:rPr>
-          <w:lang w:val="en-US"/>
-        </w:rPr>
-        <w:t>invariant</w:t>
-      </w:r>
-      <w:proofErr w:type="gramEnd"/>
-      <w:r>
-        <w:rPr>
-          <w:lang w:val="en-US"/>
-        </w:rPr>
-        <w:t xml:space="preserve"> you to</w:t>
+        <w:t>To prove a loop invariant you to</w:t>
       </w:r>
       <w:r>
         <w:rPr>
@@ -11182,7 +10820,21 @@
         <w:rPr>
           <w:lang w:val="en-US"/>
         </w:rPr>
-        <w:t xml:space="preserve">is I = n and exp = </w:t>
+        <w:t xml:space="preserve">is </w:t>
+      </w:r>
+      <w:proofErr w:type="spellStart"/>
+      <w:r>
+        <w:rPr>
+          <w:lang w:val="en-US"/>
+        </w:rPr>
+        <w:t>i</w:t>
+      </w:r>
+      <w:proofErr w:type="spellEnd"/>
+      <w:r>
+        <w:rPr>
+          <w:lang w:val="en-US"/>
+        </w:rPr>
+        <w:t xml:space="preserve"> = n and exp = </w:t>
       </w:r>
       <w:proofErr w:type="spellStart"/>
       <w:r>
@@ -11238,6 +10890,7 @@
           <w:bCs/>
           <w:lang w:val="en-US"/>
         </w:rPr>
+        <w:lastRenderedPageBreak/>
         <w:t>Basis property</w:t>
       </w:r>
       <w:r>
@@ -11278,7 +10931,31 @@
         <w:rPr>
           <w:lang w:val="en-US"/>
         </w:rPr>
-        <w:t xml:space="preserve"> = 1, da exp started op 1.</w:t>
+        <w:t xml:space="preserve"> = 1, </w:t>
+      </w:r>
+      <w:r>
+        <w:rPr>
+          <w:lang w:val="en-US"/>
+        </w:rPr>
+        <w:t>cause</w:t>
+      </w:r>
+      <w:r>
+        <w:rPr>
+          <w:lang w:val="en-US"/>
+        </w:rPr>
+        <w:t xml:space="preserve"> exp started </w:t>
+      </w:r>
+      <w:r>
+        <w:rPr>
+          <w:lang w:val="en-US"/>
+        </w:rPr>
+        <w:t>on</w:t>
+      </w:r>
+      <w:r>
+        <w:rPr>
+          <w:lang w:val="en-US"/>
+        </w:rPr>
+        <w:t xml:space="preserve"> 1.</w:t>
       </w:r>
     </w:p>
     <w:p>
@@ -11423,6 +11100,70 @@
           <w:lang w:val="en-US"/>
         </w:rPr>
       </w:pPr>
+      <w:r>
+        <w:rPr>
+          <w:lang w:val="en-US"/>
+        </w:rPr>
+        <w:t xml:space="preserve">By 2: </w:t>
+      </w:r>
+      <w:proofErr w:type="spellStart"/>
+      <w:r>
+        <w:rPr>
+          <w:lang w:val="en-US"/>
+        </w:rPr>
+        <w:t>i</w:t>
+      </w:r>
+      <w:r>
+        <w:rPr>
+          <w:vertAlign w:val="subscript"/>
+          <w:lang w:val="en-US"/>
+        </w:rPr>
+        <w:t>new</w:t>
+      </w:r>
+      <w:proofErr w:type="spellEnd"/>
+      <w:r>
+        <w:rPr>
+          <w:lang w:val="en-US"/>
+        </w:rPr>
+        <w:t xml:space="preserve"> = </w:t>
+      </w:r>
+      <w:proofErr w:type="spellStart"/>
+      <w:r>
+        <w:rPr>
+          <w:lang w:val="en-US"/>
+        </w:rPr>
+        <w:t>i</w:t>
+      </w:r>
+      <w:r>
+        <w:rPr>
+          <w:vertAlign w:val="subscript"/>
+          <w:lang w:val="en-US"/>
+        </w:rPr>
+        <w:t>old</w:t>
+      </w:r>
+      <w:proofErr w:type="spellEnd"/>
+      <w:r>
+        <w:rPr>
+          <w:lang w:val="en-US"/>
+        </w:rPr>
+        <w:t xml:space="preserve"> + 1 = k + </w:t>
+      </w:r>
+      <w:bookmarkStart w:id="8" w:name="_GoBack"/>
+      <w:bookmarkEnd w:id="8"/>
+      <w:r>
+        <w:rPr>
+          <w:lang w:val="en-US"/>
+        </w:rPr>
+        <w:t xml:space="preserve">1 </w:t>
+      </w:r>
+    </w:p>
+    <w:p>
+      <w:pPr>
+        <w:pStyle w:val="Ingenafstand"/>
+        <w:rPr>
+          <w:lang w:val="en-US"/>
+        </w:rPr>
+      </w:pPr>
       <w:proofErr w:type="spellStart"/>
       <w:r>
         <w:rPr>
@@ -11561,7 +11302,7 @@
           <w:lang w:val="en-US" w:eastAsia="da-DK"/>
         </w:rPr>
       </w:pPr>
-      <w:bookmarkStart w:id="8" w:name="_Toc41430460"/>
+      <w:bookmarkStart w:id="9" w:name="_Toc41430460"/>
       <w:r>
         <w:rPr>
           <w:rFonts w:eastAsia="Times New Roman"/>
@@ -11569,7 +11310,7 @@
         </w:rPr>
         <w:t>Solving Recurrences (using, substitution, recursion-tree, and Master methods)</w:t>
       </w:r>
-      <w:bookmarkEnd w:id="8"/>
+      <w:bookmarkEnd w:id="9"/>
     </w:p>
     <w:p>
       <w:pPr>
@@ -11579,7 +11320,7 @@
           <w:lang w:eastAsia="da-DK"/>
         </w:rPr>
       </w:pPr>
-      <w:bookmarkStart w:id="9" w:name="_Toc41430461"/>
+      <w:bookmarkStart w:id="10" w:name="_Toc41430461"/>
       <w:r>
         <w:rPr>
           <w:rFonts w:eastAsia="Times New Roman"/>
@@ -11611,7 +11352,7 @@
         </w:rPr>
         <w:t>property</w:t>
       </w:r>
-      <w:bookmarkEnd w:id="9"/>
+      <w:bookmarkEnd w:id="10"/>
       <w:proofErr w:type="spellEnd"/>
     </w:p>
     <w:p>
@@ -11622,7 +11363,7 @@
           <w:lang w:eastAsia="da-DK"/>
         </w:rPr>
       </w:pPr>
-      <w:bookmarkStart w:id="10" w:name="_Toc41430462"/>
+      <w:bookmarkStart w:id="11" w:name="_Toc41430462"/>
       <w:r>
         <w:rPr>
           <w:rFonts w:eastAsia="Times New Roman"/>
@@ -11662,7 +11403,7 @@
         </w:rPr>
         <w:t xml:space="preserve"> properties</w:t>
       </w:r>
-      <w:bookmarkEnd w:id="10"/>
+      <w:bookmarkEnd w:id="11"/>
     </w:p>
     <w:p>
       <w:pPr>
@@ -11672,7 +11413,7 @@
           <w:lang w:eastAsia="da-DK"/>
         </w:rPr>
       </w:pPr>
-      <w:bookmarkStart w:id="11" w:name="_Toc41430463"/>
+      <w:bookmarkStart w:id="12" w:name="_Toc41430463"/>
       <w:proofErr w:type="spellStart"/>
       <w:r>
         <w:rPr>
@@ -11729,7 +11470,7 @@
         </w:rPr>
         <w:t>property</w:t>
       </w:r>
-      <w:bookmarkEnd w:id="11"/>
+      <w:bookmarkEnd w:id="12"/>
       <w:proofErr w:type="spellEnd"/>
       <w:r>
         <w:rPr>
@@ -11747,7 +11488,7 @@
           <w:lang w:eastAsia="da-DK"/>
         </w:rPr>
       </w:pPr>
-      <w:bookmarkStart w:id="12" w:name="_Toc41430464"/>
+      <w:bookmarkStart w:id="13" w:name="_Toc41430464"/>
       <w:r>
         <w:rPr>
           <w:rFonts w:eastAsia="Times New Roman"/>
@@ -11795,7 +11536,7 @@
         </w:rPr>
         <w:t>property</w:t>
       </w:r>
-      <w:bookmarkEnd w:id="12"/>
+      <w:bookmarkEnd w:id="13"/>
       <w:proofErr w:type="spellEnd"/>
     </w:p>
     <w:p>
@@ -11806,7 +11547,7 @@
           <w:lang w:eastAsia="da-DK"/>
         </w:rPr>
       </w:pPr>
-      <w:bookmarkStart w:id="13" w:name="_Toc41430465"/>
+      <w:bookmarkStart w:id="14" w:name="_Toc41430465"/>
       <w:r>
         <w:rPr>
           <w:rFonts w:eastAsia="Times New Roman"/>
@@ -11830,8 +11571,6 @@
         </w:rPr>
         <w:t xml:space="preserve"> Property</w:t>
       </w:r>
-      <w:bookmarkStart w:id="14" w:name="_GoBack"/>
-      <w:bookmarkEnd w:id="13"/>
       <w:bookmarkEnd w:id="14"/>
     </w:p>
     <w:p>
@@ -11951,7 +11690,6 @@
           <w:rFonts w:eastAsia="Times New Roman"/>
           <w:lang w:eastAsia="da-DK"/>
         </w:rPr>
-        <w:lastRenderedPageBreak/>
         <w:t>Algorithms</w:t>
       </w:r>
       <w:bookmarkEnd w:id="19"/>
@@ -12260,6 +11998,7 @@
           <w:rFonts w:eastAsia="Times New Roman"/>
           <w:lang w:eastAsia="da-DK"/>
         </w:rPr>
+        <w:lastRenderedPageBreak/>
         <w:t xml:space="preserve">Data </w:t>
       </w:r>
       <w:proofErr w:type="spellStart"/>
@@ -12368,23 +12107,7 @@
           <w:rFonts w:eastAsia="Times New Roman"/>
           <w:lang w:val="en-US" w:eastAsia="da-DK"/>
         </w:rPr>
-        <w:t xml:space="preserve">Linked Lists (both </w:t>
-      </w:r>
-      <w:proofErr w:type="gramStart"/>
-      <w:r>
-        <w:rPr>
-          <w:rFonts w:eastAsia="Times New Roman"/>
-          <w:lang w:val="en-US" w:eastAsia="da-DK"/>
-        </w:rPr>
-        <w:t>doubly-linked</w:t>
-      </w:r>
-      <w:proofErr w:type="gramEnd"/>
-      <w:r>
-        <w:rPr>
-          <w:rFonts w:eastAsia="Times New Roman"/>
-          <w:lang w:val="en-US" w:eastAsia="da-DK"/>
-        </w:rPr>
-        <w:t xml:space="preserve"> and singly-linked)</w:t>
+        <w:t>Linked Lists (both doubly-linked and singly-linked)</w:t>
       </w:r>
       <w:bookmarkEnd w:id="38"/>
     </w:p>

</xml_diff>